<commit_message>
/ ‘documents/client-forms/InfoSci MPS Project Proposal Form.docx’
</commit_message>
<xml_diff>
--- a/documents/client-forms/InfoSci MPS Project Proposal Form.docx
+++ b/documents/client-forms/InfoSci MPS Project Proposal Form.docx
@@ -11,7 +11,7 @@
           <w:noProof/>
         </w:rPr>
         <w:drawing>
-          <wp:anchor distT="0" distB="0" distL="114300" distR="114300" simplePos="0" relativeHeight="251659264" behindDoc="0" locked="0" layoutInCell="1" allowOverlap="1" wp14:anchorId="77307B1B" wp14:editId="28EBA310">
+          <wp:anchor distT="0" distB="0" distL="114300" distR="114300" simplePos="0" relativeHeight="251658241" behindDoc="0" locked="0" layoutInCell="1" allowOverlap="1" wp14:anchorId="77307B1B" wp14:editId="28EBA310">
             <wp:simplePos x="457200" y="457200"/>
             <wp:positionH relativeFrom="margin">
               <wp:align>left</wp:align>
@@ -171,10 +171,7 @@
         <w:t xml:space="preserve"> for a semester long</w:t>
       </w:r>
       <w:r>
-        <w:t xml:space="preserve"> project </w:t>
-      </w:r>
-      <w:r>
-        <w:t>(~400-500 person-hours)</w:t>
+        <w:t xml:space="preserve"> project (~400-500 person-hours)</w:t>
       </w:r>
       <w:r>
         <w:t>.</w:t>
@@ -185,10 +182,13 @@
       <w:r>
         <w:t>skills</w:t>
       </w:r>
+      <w:r>
+        <w:t xml:space="preserve"> </w:t>
+      </w:r>
       <w:bookmarkStart w:id="0" w:name="_GoBack"/>
       <w:bookmarkEnd w:id="0"/>
       <w:r>
-        <w:t xml:space="preserve"> based on the skills and experience you list in this form.</w:t>
+        <w:t>based on the skills and experience you list in this form.</w:t>
       </w:r>
       <w:r>
         <w:t xml:space="preserve"> </w:t>
@@ -485,7 +485,7 @@
       </w:tr>
       <w:tr>
         <w:trPr>
-          <w:trHeight w:val="912"/>
+          <w:trHeight w:val="1092"/>
         </w:trPr>
         <w:tc>
           <w:tcPr>
@@ -674,6 +674,9 @@
               <w:instrText xml:space="preserve"> FORMCHECKBOX </w:instrText>
             </w:r>
             <w:r>
+              <w:fldChar w:fldCharType="separate"/>
+            </w:r>
+            <w:r>
               <w:fldChar w:fldCharType="end"/>
             </w:r>
             <w:bookmarkEnd w:id="2"/>
@@ -822,7 +825,7 @@
       </w:tr>
       <w:tr>
         <w:trPr>
-          <w:trHeight w:val="2334"/>
+          <w:trHeight w:val="2532"/>
         </w:trPr>
         <w:tc>
           <w:tcPr>
@@ -839,31 +842,6 @@
           <w:p/>
         </w:tc>
       </w:tr>
-    </w:tbl>
-    <w:p>
-      <w:r>
-        <w:rPr>
-          <w:b/>
-        </w:rPr>
-        <w:br w:type="page"/>
-      </w:r>
-    </w:p>
-    <w:tbl>
-      <w:tblPr>
-        <w:tblW w:w="10800" w:type="dxa"/>
-        <w:tblInd w:w="-5" w:type="dxa"/>
-        <w:tblLayout w:type="fixed"/>
-        <w:tblCellMar>
-          <w:top w:w="86" w:type="dxa"/>
-          <w:left w:w="86" w:type="dxa"/>
-          <w:bottom w:w="86" w:type="dxa"/>
-          <w:right w:w="86" w:type="dxa"/>
-        </w:tblCellMar>
-        <w:tblLook w:val="01E0" w:firstRow="1" w:lastRow="1" w:firstColumn="1" w:lastColumn="1" w:noHBand="0" w:noVBand="0"/>
-      </w:tblPr>
-      <w:tblGrid>
-        <w:gridCol w:w="10800"/>
-      </w:tblGrid>
       <w:tr>
         <w:trPr>
           <w:trHeight w:val="14"/>
@@ -871,6 +849,7 @@
         <w:tc>
           <w:tcPr>
             <w:tcW w:w="10800" w:type="dxa"/>
+            <w:gridSpan w:val="10"/>
             <w:tcBorders>
               <w:top w:val="single" w:sz="4" w:space="0" w:color="auto"/>
               <w:left w:val="single" w:sz="4" w:space="0" w:color="auto"/>
@@ -903,6 +882,7 @@
         <w:tc>
           <w:tcPr>
             <w:tcW w:w="10800" w:type="dxa"/>
+            <w:gridSpan w:val="10"/>
             <w:tcBorders>
               <w:top w:val="single" w:sz="4" w:space="0" w:color="auto"/>
               <w:left w:val="single" w:sz="4" w:space="0" w:color="auto"/>
@@ -920,6 +900,7 @@
         <w:tc>
           <w:tcPr>
             <w:tcW w:w="10800" w:type="dxa"/>
+            <w:gridSpan w:val="10"/>
             <w:tcBorders>
               <w:top w:val="single" w:sz="4" w:space="0" w:color="auto"/>
               <w:left w:val="single" w:sz="4" w:space="0" w:color="auto"/>
@@ -981,6 +962,7 @@
         <w:tc>
           <w:tcPr>
             <w:tcW w:w="10800" w:type="dxa"/>
+            <w:gridSpan w:val="10"/>
             <w:tcBorders>
               <w:top w:val="single" w:sz="4" w:space="0" w:color="auto"/>
               <w:left w:val="single" w:sz="4" w:space="0" w:color="auto"/>
@@ -998,6 +980,7 @@
         <w:tc>
           <w:tcPr>
             <w:tcW w:w="10800" w:type="dxa"/>
+            <w:gridSpan w:val="10"/>
             <w:tcBorders>
               <w:top w:val="single" w:sz="4" w:space="0" w:color="auto"/>
               <w:left w:val="single" w:sz="4" w:space="0" w:color="auto"/>
@@ -1038,6 +1021,7 @@
         <w:tc>
           <w:tcPr>
             <w:tcW w:w="10800" w:type="dxa"/>
+            <w:gridSpan w:val="10"/>
             <w:tcBorders>
               <w:top w:val="single" w:sz="4" w:space="0" w:color="auto"/>
               <w:left w:val="single" w:sz="4" w:space="0" w:color="auto"/>
@@ -1055,6 +1039,7 @@
         <w:tc>
           <w:tcPr>
             <w:tcW w:w="10800" w:type="dxa"/>
+            <w:gridSpan w:val="10"/>
             <w:tcBorders>
               <w:top w:val="single" w:sz="4" w:space="0" w:color="auto"/>
               <w:left w:val="single" w:sz="4" w:space="0" w:color="auto"/>
@@ -1163,6 +1148,7 @@
         <w:tc>
           <w:tcPr>
             <w:tcW w:w="10800" w:type="dxa"/>
+            <w:gridSpan w:val="10"/>
             <w:tcBorders>
               <w:top w:val="single" w:sz="4" w:space="0" w:color="auto"/>
               <w:left w:val="single" w:sz="4" w:space="0" w:color="auto"/>
@@ -1180,6 +1166,7 @@
         <w:tc>
           <w:tcPr>
             <w:tcW w:w="10800" w:type="dxa"/>
+            <w:gridSpan w:val="10"/>
             <w:tcBorders>
               <w:top w:val="single" w:sz="4" w:space="0" w:color="auto"/>
               <w:left w:val="single" w:sz="4" w:space="0" w:color="auto"/>
@@ -1270,6 +1257,7 @@
         <w:tc>
           <w:tcPr>
             <w:tcW w:w="10800" w:type="dxa"/>
+            <w:gridSpan w:val="10"/>
             <w:tcBorders>
               <w:top w:val="single" w:sz="4" w:space="0" w:color="auto"/>
               <w:left w:val="single" w:sz="4" w:space="0" w:color="auto"/>
@@ -1287,6 +1275,7 @@
         <w:tc>
           <w:tcPr>
             <w:tcW w:w="10800" w:type="dxa"/>
+            <w:gridSpan w:val="10"/>
             <w:tcBorders>
               <w:top w:val="single" w:sz="4" w:space="0" w:color="auto"/>
               <w:left w:val="single" w:sz="4" w:space="0" w:color="auto"/>
@@ -1371,6 +1360,7 @@
         <w:tc>
           <w:tcPr>
             <w:tcW w:w="10800" w:type="dxa"/>
+            <w:gridSpan w:val="10"/>
             <w:tcBorders>
               <w:top w:val="single" w:sz="4" w:space="0" w:color="auto"/>
               <w:left w:val="single" w:sz="4" w:space="0" w:color="auto"/>
@@ -1388,6 +1378,7 @@
         <w:tc>
           <w:tcPr>
             <w:tcW w:w="10800" w:type="dxa"/>
+            <w:gridSpan w:val="10"/>
             <w:tcBorders>
               <w:top w:val="single" w:sz="4" w:space="0" w:color="auto"/>
               <w:left w:val="single" w:sz="4" w:space="0" w:color="auto"/>
@@ -1509,6 +1500,7 @@
         <w:tc>
           <w:tcPr>
             <w:tcW w:w="10800" w:type="dxa"/>
+            <w:gridSpan w:val="10"/>
             <w:tcBorders>
               <w:top w:val="single" w:sz="4" w:space="0" w:color="auto"/>
               <w:left w:val="single" w:sz="4" w:space="0" w:color="auto"/>
@@ -1526,6 +1518,7 @@
         <w:tc>
           <w:tcPr>
             <w:tcW w:w="10800" w:type="dxa"/>
+            <w:gridSpan w:val="10"/>
             <w:tcBorders>
               <w:top w:val="single" w:sz="4" w:space="0" w:color="auto"/>
               <w:left w:val="single" w:sz="4" w:space="0" w:color="auto"/>
@@ -1548,10 +1541,7 @@
               <w:t xml:space="preserve"> your completed</w:t>
             </w:r>
             <w:r>
-              <w:t xml:space="preserve"> project proposal t</w:t>
-            </w:r>
-            <w:r>
-              <w:t xml:space="preserve">o the MPS Project Coordinator: </w:t>
+              <w:t xml:space="preserve"> project proposal to the MPS Project Coordinator: </w:t>
             </w:r>
             <w:hyperlink r:id="rId10" w:history="1">
               <w:r>
@@ -1601,6 +1591,9 @@
       </w:r>
     </w:p>
   </w:endnote>
+  <w:endnote w:type="continuationNotice" w:id="1">
+    <w:p/>
+  </w:endnote>
 </w:endnotes>
 </file>
 
@@ -1619,6 +1612,9 @@
         <w:continuationSeparator/>
       </w:r>
     </w:p>
+  </w:footnote>
+  <w:footnote w:type="continuationNotice" w:id="1">
+    <w:p/>
   </w:footnote>
 </w:footnotes>
 </file>
@@ -2463,10 +2459,12 @@
     <w:lsdException w:name="heading 9" w:semiHidden="1" w:unhideWhenUsed="1" w:qFormat="1"/>
     <w:lsdException w:name="caption" w:semiHidden="1" w:unhideWhenUsed="1" w:qFormat="1"/>
     <w:lsdException w:name="Title" w:qFormat="1"/>
+    <w:lsdException w:name="Default Paragraph Font" w:uiPriority="1"/>
     <w:lsdException w:name="Subtitle" w:qFormat="1"/>
     <w:lsdException w:name="Strong" w:qFormat="1"/>
     <w:lsdException w:name="Emphasis" w:qFormat="1"/>
     <w:lsdException w:name="Normal Table" w:semiHidden="1" w:unhideWhenUsed="1"/>
+    <w:lsdException w:name="No List" w:uiPriority="99"/>
     <w:lsdException w:name="Table Simple 1" w:semiHidden="1" w:unhideWhenUsed="1"/>
     <w:lsdException w:name="Table Simple 2" w:semiHidden="1" w:unhideWhenUsed="1"/>
     <w:lsdException w:name="Table Simple 3" w:semiHidden="1" w:unhideWhenUsed="1"/>

</xml_diff>